<commit_message>
fix block quote style
</commit_message>
<xml_diff>
--- a/manuscripts/apa-template.docx
+++ b/manuscripts/apa-template.docx
@@ -258,21 +258,11 @@
       </w:tabs>
       <w:ind w:right="360"/>
     </w:pPr>
-    <w:r>
-      <w:fldChar w:fldCharType="begin"/>
-    </w:r>
-    <w:r>
-      <w:instrText xml:space="preserve"> SECTION  \* MERGEFORMAT </w:instrText>
-    </w:r>
-    <w:r>
-      <w:fldChar w:fldCharType="separate"/>
-    </w:r>
-    <w:r>
-      <w:t>1</w:t>
-    </w:r>
-    <w:r>
-      <w:fldChar w:fldCharType="end"/>
-    </w:r>
+    <w:fldSimple w:instr=" SECTION  \* MERGEFORMAT ">
+      <w:r>
+        <w:t>1</w:t>
+      </w:r>
+    </w:fldSimple>
     <w:r>
       <w:tab/>
     </w:r>
@@ -389,7 +379,7 @@
   <w:abstractNum w:abstractNumId="1" w15:restartNumberingAfterBreak="0">
     <w:nsid w:val="FFFFFF7C"/>
     <w:multiLevelType w:val="singleLevel"/>
-    <w:tmpl w:val="FA8ECA34"/>
+    <w:tmpl w:val="743A784A"/>
     <w:lvl w:ilvl="0">
       <w:start w:val="1"/>
       <w:numFmt w:val="decimal"/>
@@ -406,7 +396,7 @@
   <w:abstractNum w:abstractNumId="2" w15:restartNumberingAfterBreak="0">
     <w:nsid w:val="FFFFFF7D"/>
     <w:multiLevelType w:val="singleLevel"/>
-    <w:tmpl w:val="E66687C8"/>
+    <w:tmpl w:val="53CC16FC"/>
     <w:lvl w:ilvl="0">
       <w:start w:val="1"/>
       <w:numFmt w:val="decimal"/>
@@ -423,7 +413,7 @@
   <w:abstractNum w:abstractNumId="3" w15:restartNumberingAfterBreak="0">
     <w:nsid w:val="FFFFFF7E"/>
     <w:multiLevelType w:val="singleLevel"/>
-    <w:tmpl w:val="8F26088E"/>
+    <w:tmpl w:val="2D64B0C4"/>
     <w:lvl w:ilvl="0">
       <w:start w:val="1"/>
       <w:numFmt w:val="decimal"/>
@@ -440,7 +430,7 @@
   <w:abstractNum w:abstractNumId="4" w15:restartNumberingAfterBreak="0">
     <w:nsid w:val="FFFFFF7F"/>
     <w:multiLevelType w:val="singleLevel"/>
-    <w:tmpl w:val="88C0D3BA"/>
+    <w:tmpl w:val="CA6E7F8E"/>
     <w:lvl w:ilvl="0">
       <w:start w:val="1"/>
       <w:numFmt w:val="decimal"/>
@@ -457,7 +447,7 @@
   <w:abstractNum w:abstractNumId="5" w15:restartNumberingAfterBreak="0">
     <w:nsid w:val="FFFFFF80"/>
     <w:multiLevelType w:val="singleLevel"/>
-    <w:tmpl w:val="851CE8B8"/>
+    <w:tmpl w:val="245C2064"/>
     <w:lvl w:ilvl="0">
       <w:start w:val="1"/>
       <w:numFmt w:val="bullet"/>
@@ -477,7 +467,7 @@
   <w:abstractNum w:abstractNumId="6" w15:restartNumberingAfterBreak="0">
     <w:nsid w:val="FFFFFF81"/>
     <w:multiLevelType w:val="singleLevel"/>
-    <w:tmpl w:val="70AABEFC"/>
+    <w:tmpl w:val="EC10BD52"/>
     <w:lvl w:ilvl="0">
       <w:start w:val="1"/>
       <w:numFmt w:val="bullet"/>
@@ -497,7 +487,7 @@
   <w:abstractNum w:abstractNumId="7" w15:restartNumberingAfterBreak="0">
     <w:nsid w:val="FFFFFF82"/>
     <w:multiLevelType w:val="singleLevel"/>
-    <w:tmpl w:val="48C89030"/>
+    <w:tmpl w:val="72FE1256"/>
     <w:lvl w:ilvl="0">
       <w:start w:val="1"/>
       <w:numFmt w:val="bullet"/>
@@ -517,7 +507,7 @@
   <w:abstractNum w:abstractNumId="8" w15:restartNumberingAfterBreak="0">
     <w:nsid w:val="FFFFFF83"/>
     <w:multiLevelType w:val="singleLevel"/>
-    <w:tmpl w:val="233ACFF0"/>
+    <w:tmpl w:val="D0E0B42A"/>
     <w:lvl w:ilvl="0">
       <w:start w:val="1"/>
       <w:numFmt w:val="bullet"/>
@@ -537,7 +527,7 @@
   <w:abstractNum w:abstractNumId="9" w15:restartNumberingAfterBreak="0">
     <w:nsid w:val="FFFFFF88"/>
     <w:multiLevelType w:val="singleLevel"/>
-    <w:tmpl w:val="35D0F020"/>
+    <w:tmpl w:val="CDCEEE14"/>
     <w:lvl w:ilvl="0">
       <w:start w:val="1"/>
       <w:numFmt w:val="decimal"/>
@@ -554,7 +544,7 @@
   <w:abstractNum w:abstractNumId="10" w15:restartNumberingAfterBreak="0">
     <w:nsid w:val="FFFFFF89"/>
     <w:multiLevelType w:val="singleLevel"/>
-    <w:tmpl w:val="C018D15E"/>
+    <w:tmpl w:val="52D63D50"/>
     <w:lvl w:ilvl="0">
       <w:start w:val="1"/>
       <w:numFmt w:val="bullet"/>
@@ -1492,13 +1482,13 @@
     <w:uiPriority w:val="9"/>
     <w:unhideWhenUsed/>
     <w:qFormat/>
-    <w:pPr>
-      <w:spacing w:before="100" w:after="100"/>
-    </w:pPr>
-    <w:rPr>
-      <w:rFonts w:asciiTheme="majorHAnsi" w:eastAsiaTheme="majorEastAsia" w:hAnsiTheme="majorHAnsi" w:cstheme="majorBidi"/>
+    <w:rsid w:val="00EC6D13"/>
+    <w:pPr>
+      <w:ind w:left="680" w:firstLine="0"/>
+    </w:pPr>
+    <w:rPr>
+      <w:rFonts w:eastAsiaTheme="majorEastAsia" w:cstheme="majorBidi"/>
       <w:bCs/>
-      <w:sz w:val="20"/>
       <w:szCs w:val="20"/>
     </w:rPr>
   </w:style>

</xml_diff>